<commit_message>
add database-test-datas.sql and update the install_guide.docx
</commit_message>
<xml_diff>
--- a/install_guide.docx
+++ b/install_guide.docx
@@ -104,7 +104,7 @@
           <w:lang w:val="hu-HU"/>
         </w:rPr>
       </w:pPr>
-      <w:hyperlink r:id="rId7" w:history="1">
+      <w:hyperlink r:id="rId9" w:history="1">
         <w:r>
           <w:rPr>
             <w:rStyle w:val="Hyperlink"/>
@@ -295,133 +295,105 @@
           <w:lang w:val="hu-HU"/>
         </w:rPr>
       </w:pPr>
-      <w:hyperlink r:id="rId8" w:history="1">
+      <w:hyperlink r:id="rId10" w:history="1">
         <w:r>
           <w:rPr>
             <w:rStyle w:val="Hyperlink"/>
             <w:lang w:val="hu-HU"/>
           </w:rPr>
-          <w:t>http://www.oracl</w:t>
+          <w:t>http://www.oracle.com/technetwork/java/javase/downloads/index.html</w:t>
         </w:r>
+      </w:hyperlink>
+    </w:p>
+    <w:p>
+      <w:pPr>
+        <w:pStyle w:val="NoSpacing"/>
+        <w:jc w:val="both"/>
+        <w:rPr>
+          <w:lang w:val="hu-HU"/>
+        </w:rPr>
+      </w:pPr>
+      <w:r>
+        <w:rPr>
+          <w:lang w:val="hu-HU"/>
+        </w:rPr>
+        <w:t>Mi a 6 update 3x vagy újabb 6-os verzióit ajánljuk és használtuk.</w:t>
+      </w:r>
+    </w:p>
+    <w:p>
+      <w:pPr>
+        <w:pStyle w:val="NoSpacing"/>
+        <w:jc w:val="both"/>
+        <w:rPr>
+          <w:lang w:val="hu-HU"/>
+        </w:rPr>
+      </w:pPr>
+      <w:r>
+        <w:rPr>
+          <w:lang w:val="hu-HU"/>
+        </w:rPr>
+        <w:t>Konfigurálás: A rendszerben létre kell hoznunk egy környezeti változót JAVA_HOME néven, amely a Java SE telepítési könyvtárára mutat. A "</w:t>
+      </w:r>
+      <w:proofErr w:type="spellStart"/>
+      <w:r>
+        <w:rPr>
+          <w:lang w:val="hu-HU"/>
+        </w:rPr>
+        <w:t>Path</w:t>
+      </w:r>
+      <w:proofErr w:type="spellEnd"/>
+      <w:r>
+        <w:rPr>
+          <w:lang w:val="hu-HU"/>
+        </w:rPr>
+        <w:t>"</w:t>
+      </w:r>
+      <w:proofErr w:type="spellStart"/>
+      <w:r>
+        <w:rPr>
+          <w:lang w:val="hu-HU"/>
+        </w:rPr>
+        <w:t>-ra</w:t>
+      </w:r>
+      <w:proofErr w:type="spellEnd"/>
+      <w:r>
+        <w:rPr>
+          <w:lang w:val="hu-HU"/>
+        </w:rPr>
+        <w:t xml:space="preserve"> pedig, be kell jegyeznünk a JAVA_HOME/bin könyvtárat, ezzel biztosítjuk, hogy a rendszer bárhonnan indítva megtalálja a Java megfelelő futtatási állományait.</w:t>
+      </w:r>
+    </w:p>
+    <w:p>
+      <w:pPr>
+        <w:pStyle w:val="NoSpacing"/>
+        <w:jc w:val="both"/>
+        <w:rPr>
+          <w:lang w:val="hu-HU"/>
+        </w:rPr>
+      </w:pPr>
+      <w:r>
+        <w:rPr>
+          <w:lang w:val="hu-HU"/>
+        </w:rPr>
+        <w:t>Windows 7 operációs rendszerhez segítség a következő link:</w:t>
+      </w:r>
+    </w:p>
+    <w:p>
+      <w:pPr>
+        <w:pStyle w:val="NoSpacing"/>
+        <w:ind w:firstLine="720"/>
+        <w:jc w:val="both"/>
+        <w:rPr>
+          <w:lang w:val="hu-HU"/>
+        </w:rPr>
+      </w:pPr>
+      <w:hyperlink r:id="rId11" w:history="1">
         <w:r>
           <w:rPr>
             <w:rStyle w:val="Hyperlink"/>
             <w:lang w:val="hu-HU"/>
           </w:rPr>
-          <w:t>e</w:t>
-        </w:r>
-        <w:r>
-          <w:rPr>
-            <w:rStyle w:val="Hyperlink"/>
-            <w:lang w:val="hu-HU"/>
-          </w:rPr>
-          <w:t>.com/technetwork/java/javase/downloads/index.html</w:t>
-        </w:r>
-      </w:hyperlink>
-    </w:p>
-    <w:p>
-      <w:pPr>
-        <w:pStyle w:val="NoSpacing"/>
-        <w:jc w:val="both"/>
-        <w:rPr>
-          <w:lang w:val="hu-HU"/>
-        </w:rPr>
-      </w:pPr>
-      <w:r>
-        <w:rPr>
-          <w:lang w:val="hu-HU"/>
-        </w:rPr>
-        <w:t>Mi a 6 update 3x vagy újabb 6-os verzióit ajánljuk és használtuk.</w:t>
-      </w:r>
-    </w:p>
-    <w:p>
-      <w:pPr>
-        <w:pStyle w:val="NoSpacing"/>
-        <w:jc w:val="both"/>
-        <w:rPr>
-          <w:lang w:val="hu-HU"/>
-        </w:rPr>
-      </w:pPr>
-      <w:r>
-        <w:rPr>
-          <w:lang w:val="hu-HU"/>
-        </w:rPr>
-        <w:t>Konfigurálás: A rendszerben létre kell hoznunk egy környezeti változót JAVA_HOME néven, amely a Java SE telepítési könyvtárára mutat. A "</w:t>
-      </w:r>
-      <w:proofErr w:type="spellStart"/>
-      <w:r>
-        <w:rPr>
-          <w:lang w:val="hu-HU"/>
-        </w:rPr>
-        <w:t>Path</w:t>
-      </w:r>
-      <w:proofErr w:type="spellEnd"/>
-      <w:r>
-        <w:rPr>
-          <w:lang w:val="hu-HU"/>
-        </w:rPr>
-        <w:t>"</w:t>
-      </w:r>
-      <w:proofErr w:type="spellStart"/>
-      <w:r>
-        <w:rPr>
-          <w:lang w:val="hu-HU"/>
-        </w:rPr>
-        <w:t>-ra</w:t>
-      </w:r>
-      <w:proofErr w:type="spellEnd"/>
-      <w:r>
-        <w:rPr>
-          <w:lang w:val="hu-HU"/>
-        </w:rPr>
-        <w:t xml:space="preserve"> pedig, be kell jegyeznünk a JAVA_HOME/bin könyvtárat, ezzel biztosítjuk, hogy a rendszer bárhonnan indítva megtalálja a Java megfelelő futtatási állományait.</w:t>
-      </w:r>
-    </w:p>
-    <w:p>
-      <w:pPr>
-        <w:pStyle w:val="NoSpacing"/>
-        <w:jc w:val="both"/>
-        <w:rPr>
-          <w:lang w:val="hu-HU"/>
-        </w:rPr>
-      </w:pPr>
-      <w:r>
-        <w:rPr>
-          <w:lang w:val="hu-HU"/>
-        </w:rPr>
-        <w:t>Windows 7 operációs rendszerhez segítség a következő link:</w:t>
-      </w:r>
-    </w:p>
-    <w:p>
-      <w:pPr>
-        <w:pStyle w:val="NoSpacing"/>
-        <w:ind w:firstLine="720"/>
-        <w:jc w:val="both"/>
-        <w:rPr>
-          <w:lang w:val="hu-HU"/>
-        </w:rPr>
-      </w:pPr>
-      <w:hyperlink r:id="rId9" w:history="1">
-        <w:r>
-          <w:rPr>
-            <w:rStyle w:val="Hyperlink"/>
-            <w:lang w:val="hu-HU"/>
-          </w:rPr>
-          <w:t>http://www.itcsolutions.eu/2010/11/2</w:t>
-        </w:r>
-        <w:r>
-          <w:rPr>
-            <w:rStyle w:val="Hyperlink"/>
-            <w:lang w:val="hu-HU"/>
-          </w:rPr>
-          <w:t>9</w:t>
-        </w:r>
-        <w:r>
-          <w:rPr>
-            <w:rStyle w:val="Hyperlink"/>
-            <w:lang w:val="hu-HU"/>
-          </w:rPr>
-          <w:t>/set-environment-variables-in-windows-7-for-java/</w:t>
+          <w:t>http://www.itcsolutions.eu/2010/11/29/set-environment-variables-in-windows-7-for-java/</w:t>
         </w:r>
       </w:hyperlink>
     </w:p>
@@ -564,7 +536,7 @@
                     <pic:cNvPicPr/>
                   </pic:nvPicPr>
                   <pic:blipFill>
-                    <a:blip r:embed="rId10">
+                    <a:blip r:embed="rId12">
                       <a:extLst>
                         <a:ext uri="{28A0092B-C50C-407E-A947-70E740481C1C}">
                           <a14:useLocalDpi xmlns:a14="http://schemas.microsoft.com/office/drawing/2010/main" val="0"/>
@@ -679,75 +651,47 @@
           <w:lang w:val="hu-HU"/>
         </w:rPr>
       </w:pPr>
-      <w:hyperlink r:id="rId11" w:history="1">
+      <w:hyperlink r:id="rId13" w:history="1">
         <w:r>
           <w:rPr>
             <w:rStyle w:val="Hyperlink"/>
             <w:lang w:val="hu-HU"/>
           </w:rPr>
-          <w:t>http://tomcat.apache.org/download</w:t>
+          <w:t>http://tomcat.apache.org/download-70.cgi</w:t>
         </w:r>
+      </w:hyperlink>
+    </w:p>
+    <w:p>
+      <w:pPr>
+        <w:pStyle w:val="NoSpacing"/>
+        <w:jc w:val="both"/>
+        <w:rPr>
+          <w:lang w:val="hu-HU"/>
+        </w:rPr>
+      </w:pPr>
+      <w:r>
+        <w:rPr>
+          <w:lang w:val="hu-HU"/>
+        </w:rPr>
+        <w:t>Telepítési útmutató:</w:t>
+      </w:r>
+    </w:p>
+    <w:p>
+      <w:pPr>
+        <w:pStyle w:val="NoSpacing"/>
+        <w:ind w:firstLine="720"/>
+        <w:jc w:val="both"/>
+        <w:rPr>
+          <w:lang w:val="hu-HU"/>
+        </w:rPr>
+      </w:pPr>
+      <w:hyperlink r:id="rId14" w:history="1">
         <w:r>
           <w:rPr>
             <w:rStyle w:val="Hyperlink"/>
             <w:lang w:val="hu-HU"/>
           </w:rPr>
-          <w:t>-</w:t>
-        </w:r>
-        <w:r>
-          <w:rPr>
-            <w:rStyle w:val="Hyperlink"/>
-            <w:lang w:val="hu-HU"/>
-          </w:rPr>
-          <w:t>70.cgi</w:t>
-        </w:r>
-      </w:hyperlink>
-    </w:p>
-    <w:p>
-      <w:pPr>
-        <w:pStyle w:val="NoSpacing"/>
-        <w:jc w:val="both"/>
-        <w:rPr>
-          <w:lang w:val="hu-HU"/>
-        </w:rPr>
-      </w:pPr>
-      <w:r>
-        <w:rPr>
-          <w:lang w:val="hu-HU"/>
-        </w:rPr>
-        <w:t>Telepítési útmutató:</w:t>
-      </w:r>
-    </w:p>
-    <w:p>
-      <w:pPr>
-        <w:pStyle w:val="NoSpacing"/>
-        <w:ind w:firstLine="720"/>
-        <w:jc w:val="both"/>
-        <w:rPr>
-          <w:lang w:val="hu-HU"/>
-        </w:rPr>
-      </w:pPr>
-      <w:hyperlink r:id="rId12" w:history="1">
-        <w:r>
-          <w:rPr>
-            <w:rStyle w:val="Hyperlink"/>
-            <w:lang w:val="hu-HU"/>
-          </w:rPr>
-          <w:t>http://tomcat.apache.org/tomcat-7.0-do</w:t>
-        </w:r>
-        <w:r>
-          <w:rPr>
-            <w:rStyle w:val="Hyperlink"/>
-            <w:lang w:val="hu-HU"/>
-          </w:rPr>
-          <w:t>c</w:t>
-        </w:r>
-        <w:r>
-          <w:rPr>
-            <w:rStyle w:val="Hyperlink"/>
-            <w:lang w:val="hu-HU"/>
-          </w:rPr>
-          <w:t>/appdev/installation.html</w:t>
+          <w:t>http://tomcat.apache.org/tomcat-7.0-doc/appdev/installation.html</w:t>
         </w:r>
       </w:hyperlink>
     </w:p>
@@ -856,7 +800,7 @@
                     <pic:cNvPicPr/>
                   </pic:nvPicPr>
                   <pic:blipFill>
-                    <a:blip r:embed="rId13">
+                    <a:blip r:embed="rId15">
                       <a:extLst>
                         <a:ext uri="{28A0092B-C50C-407E-A947-70E740481C1C}">
                           <a14:useLocalDpi xmlns:a14="http://schemas.microsoft.com/office/drawing/2010/main" val="0"/>
@@ -910,7 +854,7 @@
                     <pic:cNvPicPr/>
                   </pic:nvPicPr>
                   <pic:blipFill>
-                    <a:blip r:embed="rId14">
+                    <a:blip r:embed="rId16">
                       <a:extLst>
                         <a:ext uri="{28A0092B-C50C-407E-A947-70E740481C1C}">
                           <a14:useLocalDpi xmlns:a14="http://schemas.microsoft.com/office/drawing/2010/main" val="0"/>
@@ -1151,7 +1095,7 @@
                     <pic:cNvPicPr/>
                   </pic:nvPicPr>
                   <pic:blipFill>
-                    <a:blip r:embed="rId15">
+                    <a:blip r:embed="rId17">
                       <a:extLst>
                         <a:ext uri="{28A0092B-C50C-407E-A947-70E740481C1C}">
                           <a14:useLocalDpi xmlns:a14="http://schemas.microsoft.com/office/drawing/2010/main" val="0"/>
@@ -1344,6 +1288,7 @@
         </w:rPr>
       </w:pPr>
       <w:proofErr w:type="spellStart"/>
+      <w:proofErr w:type="gramStart"/>
       <w:r>
         <w:rPr>
           <w:i/>
@@ -1352,6 +1297,7 @@
         <w:t>admin.fullname</w:t>
       </w:r>
       <w:proofErr w:type="spellEnd"/>
+      <w:proofErr w:type="gramEnd"/>
       <w:r>
         <w:rPr>
           <w:i/>
@@ -1466,7 +1412,6 @@
         </w:rPr>
       </w:pPr>
       <w:proofErr w:type="spellStart"/>
-      <w:proofErr w:type="gramStart"/>
       <w:r>
         <w:rPr>
           <w:i/>
@@ -1475,7 +1420,6 @@
         <w:t>admin.phone</w:t>
       </w:r>
       <w:proofErr w:type="spellEnd"/>
-      <w:proofErr w:type="gramEnd"/>
       <w:r>
         <w:rPr>
           <w:i/>
@@ -1617,7 +1561,6 @@
         </w:rPr>
       </w:pPr>
       <w:proofErr w:type="spellStart"/>
-      <w:proofErr w:type="gramStart"/>
       <w:r>
         <w:rPr>
           <w:i/>
@@ -1626,7 +1569,6 @@
         <w:t>fitness.username</w:t>
       </w:r>
       <w:proofErr w:type="spellEnd"/>
-      <w:proofErr w:type="gramEnd"/>
       <w:r>
         <w:rPr>
           <w:i/>
@@ -1655,7 +1597,6 @@
         </w:rPr>
       </w:pPr>
       <w:proofErr w:type="spellStart"/>
-      <w:proofErr w:type="gramStart"/>
       <w:r>
         <w:rPr>
           <w:i/>
@@ -1664,7 +1605,6 @@
         <w:t>fitness.password</w:t>
       </w:r>
       <w:proofErr w:type="spellEnd"/>
-      <w:proofErr w:type="gramEnd"/>
       <w:r>
         <w:rPr>
           <w:i/>
@@ -1827,8 +1767,6 @@
         </w:rPr>
         <w:t>) állomány futtatásával.</w:t>
       </w:r>
-      <w:bookmarkStart w:id="0" w:name="_GoBack"/>
-      <w:bookmarkEnd w:id="0"/>
     </w:p>
     <w:p>
       <w:pPr>
@@ -1865,7 +1803,7 @@
                     <pic:cNvPicPr/>
                   </pic:nvPicPr>
                   <pic:blipFill>
-                    <a:blip r:embed="rId16">
+                    <a:blip r:embed="rId18">
                       <a:extLst>
                         <a:ext uri="{28A0092B-C50C-407E-A947-70E740481C1C}">
                           <a14:useLocalDpi xmlns:a14="http://schemas.microsoft.com/office/drawing/2010/main" val="0"/>
@@ -1957,6 +1895,7 @@
         </w:rPr>
         <w:t>„</w:t>
       </w:r>
+      <w:proofErr w:type="gramStart"/>
       <w:r>
         <w:rPr>
           <w:lang w:val="hu-HU"/>
@@ -1971,6 +1910,7 @@
         <w:t>war</w:t>
       </w:r>
       <w:proofErr w:type="spellEnd"/>
+      <w:proofErr w:type="gramEnd"/>
       <w:r>
         <w:rPr>
           <w:lang w:val="hu-HU"/>
@@ -2011,7 +1951,7 @@
                     <pic:cNvPicPr/>
                   </pic:nvPicPr>
                   <pic:blipFill>
-                    <a:blip r:embed="rId17">
+                    <a:blip r:embed="rId19">
                       <a:extLst>
                         <a:ext uri="{28A0092B-C50C-407E-A947-70E740481C1C}">
                           <a14:useLocalDpi xmlns:a14="http://schemas.microsoft.com/office/drawing/2010/main" val="0"/>
@@ -2025,7 +1965,7 @@
                   <pic:spPr>
                     <a:xfrm>
                       <a:off x="0" y="0"/>
-                      <a:ext cx="4340568" cy="1835274"/>
+                      <a:ext cx="4340888" cy="1835409"/>
                     </a:xfrm>
                     <a:prstGeom prst="rect">
                       <a:avLst/>
@@ -2038,6 +1978,309 @@
         </w:drawing>
       </w:r>
     </w:p>
+    <w:p>
+      <w:pPr>
+        <w:pStyle w:val="Heading2"/>
+        <w:rPr>
+          <w:lang w:val="hu-HU"/>
+        </w:rPr>
+      </w:pPr>
+      <w:r>
+        <w:rPr>
+          <w:lang w:val="hu-HU"/>
+        </w:rPr>
+        <w:lastRenderedPageBreak/>
+        <w:t>Adatbázis feltöltése tesztadatokkal</w:t>
+      </w:r>
+      <w:r>
+        <w:rPr>
+          <w:lang w:val="hu-HU"/>
+        </w:rPr>
+        <w:t>:</w:t>
+      </w:r>
+    </w:p>
+    <w:p>
+      <w:pPr>
+        <w:jc w:val="both"/>
+        <w:rPr>
+          <w:lang w:val="hu-HU"/>
+        </w:rPr>
+      </w:pPr>
+      <w:r>
+        <w:rPr>
+          <w:lang w:val="hu-HU"/>
+        </w:rPr>
+        <w:t xml:space="preserve">Fontos, hogy az alábbi utasításokat csak akkor tudjuk végre hajtani, ha már legalább egyszer elindítottuk az alkalmazásunkat, e nélkül egyáltalán nem lenne megtalálható az adatbázisunk és benne a megfelelő adatbázis táblák. </w:t>
+      </w:r>
+      <w:r>
+        <w:rPr>
+          <w:lang w:val="hu-HU"/>
+        </w:rPr>
+        <w:t xml:space="preserve">Az adatbázis feltöltéséhez indítsuk el az előzőleg már feltelepített </w:t>
+      </w:r>
+      <w:proofErr w:type="spellStart"/>
+      <w:r>
+        <w:rPr>
+          <w:lang w:val="hu-HU"/>
+        </w:rPr>
+        <w:t>pgAdmin</w:t>
+      </w:r>
+      <w:proofErr w:type="spellEnd"/>
+      <w:r>
+        <w:rPr>
+          <w:lang w:val="hu-HU"/>
+        </w:rPr>
+        <w:t xml:space="preserve"> III alkalmazást. Az adatbázisok (</w:t>
+      </w:r>
+      <w:proofErr w:type="spellStart"/>
+      <w:r>
+        <w:rPr>
+          <w:lang w:val="hu-HU"/>
+        </w:rPr>
+        <w:t>Databases</w:t>
+      </w:r>
+      <w:proofErr w:type="spellEnd"/>
+      <w:r>
+        <w:rPr>
+          <w:lang w:val="hu-HU"/>
+        </w:rPr>
+        <w:t xml:space="preserve">) menüből válasszuk ki (kattintsunk rá) a </w:t>
+      </w:r>
+      <w:proofErr w:type="spellStart"/>
+      <w:r>
+        <w:rPr>
+          <w:lang w:val="hu-HU"/>
+        </w:rPr>
+        <w:t>fitness</w:t>
+      </w:r>
+      <w:proofErr w:type="spellEnd"/>
+      <w:r>
+        <w:rPr>
+          <w:lang w:val="hu-HU"/>
+        </w:rPr>
+        <w:t xml:space="preserve"> adatbázist. Ezek után elérhetővé válik a felső menü sávban az SQL ikon (Narancssárga alapon egy nagyító és benne az SQL szó).  Ekkor felugrik a lekérdezés (</w:t>
+      </w:r>
+      <w:proofErr w:type="spellStart"/>
+      <w:r>
+        <w:rPr>
+          <w:lang w:val="hu-HU"/>
+        </w:rPr>
+        <w:t>Query</w:t>
+      </w:r>
+      <w:proofErr w:type="spellEnd"/>
+      <w:r>
+        <w:rPr>
+          <w:lang w:val="hu-HU"/>
+        </w:rPr>
+        <w:t xml:space="preserve">) ablak. </w:t>
+      </w:r>
+    </w:p>
+    <w:p>
+      <w:pPr>
+        <w:jc w:val="both"/>
+        <w:rPr>
+          <w:lang w:val="hu-HU"/>
+        </w:rPr>
+      </w:pPr>
+      <w:r>
+        <w:rPr>
+          <w:noProof/>
+        </w:rPr>
+        <w:drawing>
+          <wp:inline distT="0" distB="0" distL="0" distR="0">
+            <wp:extent cx="5734050" cy="3009900"/>
+            <wp:effectExtent l="0" t="0" r="0" b="0"/>
+            <wp:docPr id="1" name="Picture 1"/>
+            <wp:cNvGraphicFramePr>
+              <a:graphicFrameLocks xmlns:a="http://schemas.openxmlformats.org/drawingml/2006/main" noChangeAspect="1"/>
+            </wp:cNvGraphicFramePr>
+            <a:graphic xmlns:a="http://schemas.openxmlformats.org/drawingml/2006/main">
+              <a:graphicData uri="http://schemas.openxmlformats.org/drawingml/2006/picture">
+                <pic:pic xmlns:pic="http://schemas.openxmlformats.org/drawingml/2006/picture">
+                  <pic:nvPicPr>
+                    <pic:cNvPr id="0" name="Picture 1"/>
+                    <pic:cNvPicPr>
+                      <a:picLocks noChangeAspect="1" noChangeArrowheads="1"/>
+                    </pic:cNvPicPr>
+                  </pic:nvPicPr>
+                  <pic:blipFill>
+                    <a:blip r:embed="rId20">
+                      <a:extLst>
+                        <a:ext uri="{28A0092B-C50C-407E-A947-70E740481C1C}">
+                          <a14:useLocalDpi xmlns:a14="http://schemas.microsoft.com/office/drawing/2010/main" val="0"/>
+                        </a:ext>
+                      </a:extLst>
+                    </a:blip>
+                    <a:srcRect/>
+                    <a:stretch>
+                      <a:fillRect/>
+                    </a:stretch>
+                  </pic:blipFill>
+                  <pic:spPr bwMode="auto">
+                    <a:xfrm>
+                      <a:off x="0" y="0"/>
+                      <a:ext cx="5734050" cy="3009900"/>
+                    </a:xfrm>
+                    <a:prstGeom prst="rect">
+                      <a:avLst/>
+                    </a:prstGeom>
+                    <a:noFill/>
+                    <a:ln>
+                      <a:noFill/>
+                    </a:ln>
+                  </pic:spPr>
+                </pic:pic>
+              </a:graphicData>
+            </a:graphic>
+          </wp:inline>
+        </w:drawing>
+      </w:r>
+    </w:p>
+    <w:p>
+      <w:pPr>
+        <w:rPr>
+          <w:lang w:val="hu-HU"/>
+        </w:rPr>
+      </w:pPr>
+      <w:r>
+        <w:rPr>
+          <w:lang w:val="hu-HU"/>
+        </w:rPr>
+        <w:t xml:space="preserve">A szövegmezőbe másoljuk be a </w:t>
+      </w:r>
+      <w:proofErr w:type="spellStart"/>
+      <w:r>
+        <w:rPr>
+          <w:lang w:val="hu-HU"/>
+        </w:rPr>
+        <w:t>database-test-datas.sql</w:t>
+      </w:r>
+      <w:proofErr w:type="spellEnd"/>
+      <w:r>
+        <w:rPr>
+          <w:lang w:val="hu-HU"/>
+        </w:rPr>
+        <w:t xml:space="preserve"> fájl tartalmát.</w:t>
+      </w:r>
+      <w:r>
+        <w:rPr>
+          <w:lang w:val="hu-HU"/>
+        </w:rPr>
+        <w:t xml:space="preserve"> Legegyszerűbb módon ezt úgy tehetjük meg, hogy rákattintunk a </w:t>
+      </w:r>
+      <w:proofErr w:type="spellStart"/>
+      <w:r>
+        <w:rPr>
+          <w:lang w:val="hu-HU"/>
+        </w:rPr>
+        <w:t>database-test-datas.sql</w:t>
+      </w:r>
+      <w:proofErr w:type="spellEnd"/>
+      <w:r>
+        <w:rPr>
+          <w:lang w:val="hu-HU"/>
+        </w:rPr>
+        <w:t xml:space="preserve"> fájlra és behúzzuk a szövegmezőbe. A menü soron található egy zöld jobbra mutató nyíl. Erre rákattintva </w:t>
+      </w:r>
+      <w:r>
+        <w:rPr>
+          <w:lang w:val="hu-HU"/>
+        </w:rPr>
+        <w:t>lefuttathatjuk</w:t>
+      </w:r>
+      <w:r>
+        <w:rPr>
+          <w:lang w:val="hu-HU"/>
+        </w:rPr>
+        <w:t xml:space="preserve"> az SQL scriptet</w:t>
+      </w:r>
+      <w:r>
+        <w:rPr>
+          <w:lang w:val="hu-HU"/>
+        </w:rPr>
+        <w:t>,</w:t>
+      </w:r>
+      <w:r>
+        <w:rPr>
+          <w:lang w:val="hu-HU"/>
+        </w:rPr>
+        <w:t xml:space="preserve"> ez</w:t>
+      </w:r>
+      <w:r>
+        <w:rPr>
+          <w:lang w:val="hu-HU"/>
+        </w:rPr>
+        <w:t>által az adatbázist</w:t>
+      </w:r>
+      <w:r>
+        <w:rPr>
+          <w:lang w:val="hu-HU"/>
+        </w:rPr>
+        <w:t xml:space="preserve"> feltöltjük a megadott adatokkal.</w:t>
+      </w:r>
+    </w:p>
+    <w:p>
+      <w:pPr>
+        <w:rPr>
+          <w:lang w:val="hu-HU"/>
+        </w:rPr>
+      </w:pPr>
+      <w:r>
+        <w:rPr>
+          <w:noProof/>
+        </w:rPr>
+        <w:drawing>
+          <wp:inline distT="0" distB="0" distL="0" distR="0">
+            <wp:extent cx="4712970" cy="2612390"/>
+            <wp:effectExtent l="0" t="0" r="0" b="0"/>
+            <wp:docPr id="8" name="Picture 8"/>
+            <wp:cNvGraphicFramePr>
+              <a:graphicFrameLocks xmlns:a="http://schemas.openxmlformats.org/drawingml/2006/main" noChangeAspect="1"/>
+            </wp:cNvGraphicFramePr>
+            <a:graphic xmlns:a="http://schemas.openxmlformats.org/drawingml/2006/main">
+              <a:graphicData uri="http://schemas.openxmlformats.org/drawingml/2006/picture">
+                <pic:pic xmlns:pic="http://schemas.openxmlformats.org/drawingml/2006/picture">
+                  <pic:nvPicPr>
+                    <pic:cNvPr id="0" name="Picture 1"/>
+                    <pic:cNvPicPr>
+                      <a:picLocks noChangeAspect="1" noChangeArrowheads="1"/>
+                    </pic:cNvPicPr>
+                  </pic:nvPicPr>
+                  <pic:blipFill>
+                    <a:blip r:embed="rId21">
+                      <a:extLst>
+                        <a:ext uri="{28A0092B-C50C-407E-A947-70E740481C1C}">
+                          <a14:useLocalDpi xmlns:a14="http://schemas.microsoft.com/office/drawing/2010/main" val="0"/>
+                        </a:ext>
+                      </a:extLst>
+                    </a:blip>
+                    <a:srcRect/>
+                    <a:stretch>
+                      <a:fillRect/>
+                    </a:stretch>
+                  </pic:blipFill>
+                  <pic:spPr bwMode="auto">
+                    <a:xfrm>
+                      <a:off x="0" y="0"/>
+                      <a:ext cx="4712970" cy="2612390"/>
+                    </a:xfrm>
+                    <a:prstGeom prst="rect">
+                      <a:avLst/>
+                    </a:prstGeom>
+                    <a:noFill/>
+                    <a:ln>
+                      <a:noFill/>
+                    </a:ln>
+                  </pic:spPr>
+                </pic:pic>
+              </a:graphicData>
+            </a:graphic>
+          </wp:inline>
+        </w:drawing>
+      </w:r>
+      <w:bookmarkStart w:id="0" w:name="_GoBack"/>
+      <w:bookmarkEnd w:id="0"/>
+    </w:p>
     <w:sectPr>
       <w:pgSz w:w="11906" w:h="16838"/>
       <w:pgMar w:top="1440" w:right="1440" w:bottom="1440" w:left="1440" w:header="720" w:footer="720" w:gutter="0"/>
@@ -2046,6 +2289,56 @@
     </w:sectPr>
   </w:body>
 </w:document>
+</file>
+
+<file path=word/endnotes.xml><?xml version="1.0" encoding="utf-8"?>
+<w:endnotes xmlns:wpc="http://schemas.microsoft.com/office/word/2010/wordprocessingCanvas" xmlns:mc="http://schemas.openxmlformats.org/markup-compatibility/2006" xmlns:o="urn:schemas-microsoft-com:office:office" xmlns:r="http://schemas.openxmlformats.org/officeDocument/2006/relationships" xmlns:m="http://schemas.openxmlformats.org/officeDocument/2006/math" xmlns:v="urn:schemas-microsoft-com:vml" xmlns:wp14="http://schemas.microsoft.com/office/word/2010/wordprocessingDrawing" xmlns:wp="http://schemas.openxmlformats.org/drawingml/2006/wordprocessingDrawing" xmlns:w10="urn:schemas-microsoft-com:office:word" xmlns:w="http://schemas.openxmlformats.org/wordprocessingml/2006/main" xmlns:w14="http://schemas.microsoft.com/office/word/2010/wordml" xmlns:wpg="http://schemas.microsoft.com/office/word/2010/wordprocessingGroup" xmlns:wpi="http://schemas.microsoft.com/office/word/2010/wordprocessingInk" xmlns:wne="http://schemas.microsoft.com/office/word/2006/wordml" xmlns:wps="http://schemas.microsoft.com/office/word/2010/wordprocessingShape" mc:Ignorable="w14 wp14">
+  <w:endnote w:type="separator" w:id="-1">
+    <w:p>
+      <w:pPr>
+        <w:spacing w:after="0" w:line="240" w:lineRule="auto"/>
+      </w:pPr>
+      <w:r>
+        <w:separator/>
+      </w:r>
+    </w:p>
+  </w:endnote>
+  <w:endnote w:type="continuationSeparator" w:id="0">
+    <w:p>
+      <w:pPr>
+        <w:spacing w:after="0" w:line="240" w:lineRule="auto"/>
+      </w:pPr>
+      <w:r>
+        <w:continuationSeparator/>
+      </w:r>
+    </w:p>
+  </w:endnote>
+</w:endnotes>
+</file>
+
+<file path=word/footnotes.xml><?xml version="1.0" encoding="utf-8"?>
+<w:footnotes xmlns:wpc="http://schemas.microsoft.com/office/word/2010/wordprocessingCanvas" xmlns:mc="http://schemas.openxmlformats.org/markup-compatibility/2006" xmlns:o="urn:schemas-microsoft-com:office:office" xmlns:r="http://schemas.openxmlformats.org/officeDocument/2006/relationships" xmlns:m="http://schemas.openxmlformats.org/officeDocument/2006/math" xmlns:v="urn:schemas-microsoft-com:vml" xmlns:wp14="http://schemas.microsoft.com/office/word/2010/wordprocessingDrawing" xmlns:wp="http://schemas.openxmlformats.org/drawingml/2006/wordprocessingDrawing" xmlns:w10="urn:schemas-microsoft-com:office:word" xmlns:w="http://schemas.openxmlformats.org/wordprocessingml/2006/main" xmlns:w14="http://schemas.microsoft.com/office/word/2010/wordml" xmlns:wpg="http://schemas.microsoft.com/office/word/2010/wordprocessingGroup" xmlns:wpi="http://schemas.microsoft.com/office/word/2010/wordprocessingInk" xmlns:wne="http://schemas.microsoft.com/office/word/2006/wordml" xmlns:wps="http://schemas.microsoft.com/office/word/2010/wordprocessingShape" mc:Ignorable="w14 wp14">
+  <w:footnote w:type="separator" w:id="-1">
+    <w:p>
+      <w:pPr>
+        <w:spacing w:after="0" w:line="240" w:lineRule="auto"/>
+      </w:pPr>
+      <w:r>
+        <w:separator/>
+      </w:r>
+    </w:p>
+  </w:footnote>
+  <w:footnote w:type="continuationSeparator" w:id="0">
+    <w:p>
+      <w:pPr>
+        <w:spacing w:after="0" w:line="240" w:lineRule="auto"/>
+      </w:pPr>
+      <w:r>
+        <w:continuationSeparator/>
+      </w:r>
+    </w:p>
+  </w:footnote>
+</w:footnotes>
 </file>
 
 <file path=word/numbering.xml><?xml version="1.0" encoding="utf-8"?>
@@ -2514,6 +2807,50 @@
       <w:u w:val="single"/>
     </w:rPr>
   </w:style>
+  <w:style w:type="paragraph" w:styleId="Header">
+    <w:name w:val="header"/>
+    <w:basedOn w:val="Normal"/>
+    <w:link w:val="HeaderChar"/>
+    <w:uiPriority w:val="99"/>
+    <w:unhideWhenUsed/>
+    <w:rsid w:val="00811084"/>
+    <w:pPr>
+      <w:tabs>
+        <w:tab w:val="center" w:pos="4513"/>
+        <w:tab w:val="right" w:pos="9026"/>
+      </w:tabs>
+      <w:spacing w:after="0" w:line="240" w:lineRule="auto"/>
+    </w:pPr>
+  </w:style>
+  <w:style w:type="character" w:customStyle="1" w:styleId="HeaderChar">
+    <w:name w:val="Header Char"/>
+    <w:basedOn w:val="DefaultParagraphFont"/>
+    <w:link w:val="Header"/>
+    <w:uiPriority w:val="99"/>
+    <w:rsid w:val="00811084"/>
+  </w:style>
+  <w:style w:type="paragraph" w:styleId="Footer">
+    <w:name w:val="footer"/>
+    <w:basedOn w:val="Normal"/>
+    <w:link w:val="FooterChar"/>
+    <w:uiPriority w:val="99"/>
+    <w:unhideWhenUsed/>
+    <w:rsid w:val="00811084"/>
+    <w:pPr>
+      <w:tabs>
+        <w:tab w:val="center" w:pos="4513"/>
+        <w:tab w:val="right" w:pos="9026"/>
+      </w:tabs>
+      <w:spacing w:after="0" w:line="240" w:lineRule="auto"/>
+    </w:pPr>
+  </w:style>
+  <w:style w:type="character" w:customStyle="1" w:styleId="FooterChar">
+    <w:name w:val="Footer Char"/>
+    <w:basedOn w:val="DefaultParagraphFont"/>
+    <w:link w:val="Footer"/>
+    <w:uiPriority w:val="99"/>
+    <w:rsid w:val="00811084"/>
+  </w:style>
 </w:styles>
 </file>
 
@@ -2888,6 +3225,50 @@
       <w:color w:val="800080" w:themeColor="followedHyperlink"/>
       <w:u w:val="single"/>
     </w:rPr>
+  </w:style>
+  <w:style w:type="paragraph" w:styleId="Header">
+    <w:name w:val="header"/>
+    <w:basedOn w:val="Normal"/>
+    <w:link w:val="HeaderChar"/>
+    <w:uiPriority w:val="99"/>
+    <w:unhideWhenUsed/>
+    <w:rsid w:val="00811084"/>
+    <w:pPr>
+      <w:tabs>
+        <w:tab w:val="center" w:pos="4513"/>
+        <w:tab w:val="right" w:pos="9026"/>
+      </w:tabs>
+      <w:spacing w:after="0" w:line="240" w:lineRule="auto"/>
+    </w:pPr>
+  </w:style>
+  <w:style w:type="character" w:customStyle="1" w:styleId="HeaderChar">
+    <w:name w:val="Header Char"/>
+    <w:basedOn w:val="DefaultParagraphFont"/>
+    <w:link w:val="Header"/>
+    <w:uiPriority w:val="99"/>
+    <w:rsid w:val="00811084"/>
+  </w:style>
+  <w:style w:type="paragraph" w:styleId="Footer">
+    <w:name w:val="footer"/>
+    <w:basedOn w:val="Normal"/>
+    <w:link w:val="FooterChar"/>
+    <w:uiPriority w:val="99"/>
+    <w:unhideWhenUsed/>
+    <w:rsid w:val="00811084"/>
+    <w:pPr>
+      <w:tabs>
+        <w:tab w:val="center" w:pos="4513"/>
+        <w:tab w:val="right" w:pos="9026"/>
+      </w:tabs>
+      <w:spacing w:after="0" w:line="240" w:lineRule="auto"/>
+    </w:pPr>
+  </w:style>
+  <w:style w:type="character" w:customStyle="1" w:styleId="FooterChar">
+    <w:name w:val="Footer Char"/>
+    <w:basedOn w:val="DefaultParagraphFont"/>
+    <w:link w:val="Footer"/>
+    <w:uiPriority w:val="99"/>
+    <w:rsid w:val="00811084"/>
   </w:style>
 </w:styles>
 </file>
@@ -3182,7 +3563,7 @@
 </file>
 
 <file path=customXml/itemProps1.xml><?xml version="1.0" encoding="utf-8"?>
-<ds:datastoreItem xmlns:ds="http://schemas.openxmlformats.org/officeDocument/2006/customXml" ds:itemID="{92B84D23-3FB5-44EA-9E06-E7B217F4AE0E}">
+<ds:datastoreItem xmlns:ds="http://schemas.openxmlformats.org/officeDocument/2006/customXml" ds:itemID="{40AF1BF7-8DE2-43BF-B1C1-EF1BCEB60A35}">
   <ds:schemaRefs>
     <ds:schemaRef ds:uri="http://schemas.openxmlformats.org/officeDocument/2006/bibliography"/>
   </ds:schemaRefs>

</xml_diff>